<commit_message>
Added package note. Update planning document.
</commit_message>
<xml_diff>
--- a/WGUPS Routing Program Planning.docx
+++ b/WGUPS Routing Program Planning.docx
@@ -274,7 +274,18 @@
           <w:sz w:val="20"/>
           <w:shd w:fill="auto" w:val="clear"/>
         </w:rPr>
-        <w:t xml:space="preserve">A hash table would be an appropriate self-adjusting data structure to use with the Nearest Neighbor algorithm for storing package data.</w:t>
+        <w:t xml:space="preserve">A hash table would be an appropriate self-adjusting data structure to use with the Nearest Neighbor algorithm for storing package data </w:t>
+      </w:r>
+      <w:r>
+        <w:rPr>
+          <w:rFonts w:ascii="Verdana" w:hAnsi="Verdana" w:cs="Verdana" w:eastAsia="Verdana"/>
+          <w:color w:val="000000"/>
+          <w:spacing w:val="0"/>
+          <w:position w:val="0"/>
+          <w:sz w:val="20"/>
+          <w:shd w:fill="auto" w:val="clear"/>
+        </w:rPr>
+        <w:t xml:space="preserve">(Bian et al., 2020).</w:t>
       </w:r>
     </w:p>
     <w:p>
@@ -328,7 +339,7 @@
           <w:sz w:val="20"/>
           <w:shd w:fill="auto" w:val="clear"/>
         </w:rPr>
-        <w:t xml:space="preserve">The hash table can store key-value pairs where the key is the package ID and the value is a Package object containing all relevant package information. This allows for O(1) average time complexity for insertions, deletions, and lookups of package data. The hash table can dynamically resize to accommodate a growing number of packages.</w:t>
+        <w:t xml:space="preserve">The hash table can store key-value pairs where the key is the package ID and the value is a Package object containing all relevant package information. This allows for O(1) average time complexity for insertions, deletions, and lookups of package data  (Bian et al., 2020). The hash table can dynamically resize to accommodate a growing number of packages.</w:t>
       </w:r>
     </w:p>
     <w:p>
@@ -909,7 +920,7 @@
           <w:sz w:val="26"/>
           <w:shd w:fill="auto" w:val="clear"/>
         </w:rPr>
-        <w:t xml:space="preserve">3. Space-Time Complexity</w:t>
+        <w:t xml:space="preserve">3a. Time Complexity</w:t>
       </w:r>
     </w:p>
     <w:p>
@@ -1013,12 +1024,10 @@
         <w:jc w:val="left"/>
         <w:rPr>
           <w:rFonts w:ascii="Verdana" w:hAnsi="Verdana" w:cs="Verdana" w:eastAsia="Verdana"/>
-          <w:b/>
-          <w:color w:val="000000"/>
-          <w:spacing w:val="0"/>
-          <w:position w:val="0"/>
-          <w:sz w:val="20"/>
-          <w:u w:val="single"/>
+          <w:color w:val="auto"/>
+          <w:spacing w:val="0"/>
+          <w:position w:val="0"/>
+          <w:sz w:val="22"/>
           <w:shd w:fill="auto" w:val="clear"/>
         </w:rPr>
       </w:pPr>
@@ -1045,75 +1054,6 @@
           <w:shd w:fill="auto" w:val="clear"/>
         </w:rPr>
         <w:t xml:space="preserve"> O(1 + n^2), therefore, O(n^2) time complexity, dominated by the Nearest Neightbor algorithm.</w:t>
-      </w:r>
-    </w:p>
-    <w:p>
-      <w:pPr>
-        <w:spacing w:before="0" w:after="0" w:line="240"/>
-        <w:ind w:right="0" w:left="0" w:firstLine="0"/>
-        <w:jc w:val="left"/>
-        <w:rPr>
-          <w:rFonts w:ascii="Verdana" w:hAnsi="Verdana" w:cs="Verdana" w:eastAsia="Verdana"/>
-          <w:b/>
-          <w:color w:val="000000"/>
-          <w:spacing w:val="0"/>
-          <w:position w:val="0"/>
-          <w:sz w:val="20"/>
-          <w:u w:val="single"/>
-          <w:shd w:fill="auto" w:val="clear"/>
-        </w:rPr>
-      </w:pPr>
-    </w:p>
-    <w:p>
-      <w:pPr>
-        <w:spacing w:before="0" w:after="0" w:line="240"/>
-        <w:ind w:right="0" w:left="0" w:firstLine="0"/>
-        <w:jc w:val="left"/>
-        <w:rPr>
-          <w:rFonts w:ascii="Libre Baskerville" w:hAnsi="Libre Baskerville" w:cs="Libre Baskerville" w:eastAsia="Libre Baskerville"/>
-          <w:color w:val="2E74B5"/>
-          <w:spacing w:val="0"/>
-          <w:position w:val="0"/>
-          <w:sz w:val="26"/>
-          <w:shd w:fill="auto" w:val="clear"/>
-        </w:rPr>
-      </w:pPr>
-      <w:r>
-        <w:rPr>
-          <w:rFonts w:ascii="Libre Baskerville" w:hAnsi="Libre Baskerville" w:cs="Libre Baskerville" w:eastAsia="Libre Baskerville"/>
-          <w:color w:val="2E74B5"/>
-          <w:spacing w:val="0"/>
-          <w:position w:val="0"/>
-          <w:sz w:val="26"/>
-          <w:shd w:fill="auto" w:val="clear"/>
-        </w:rPr>
-        <w:t xml:space="preserve">4. Scalability</w:t>
-      </w:r>
-    </w:p>
-    <w:p>
-      <w:pPr>
-        <w:spacing w:before="0" w:after="0" w:line="240"/>
-        <w:ind w:right="0" w:left="0" w:firstLine="0"/>
-        <w:jc w:val="left"/>
-        <w:rPr>
-          <w:rFonts w:ascii="Verdana" w:hAnsi="Verdana" w:cs="Verdana" w:eastAsia="Verdana"/>
-          <w:color w:val="auto"/>
-          <w:spacing w:val="0"/>
-          <w:position w:val="0"/>
-          <w:sz w:val="22"/>
-          <w:shd w:fill="auto" w:val="clear"/>
-        </w:rPr>
-      </w:pPr>
-      <w:r>
-        <w:rPr>
-          <w:rFonts w:ascii="Verdana" w:hAnsi="Verdana" w:cs="Verdana" w:eastAsia="Verdana"/>
-          <w:color w:val="000000"/>
-          <w:spacing w:val="0"/>
-          <w:position w:val="0"/>
-          <w:sz w:val="20"/>
-          <w:shd w:fill="auto" w:val="clear"/>
-        </w:rPr>
-        <w:t xml:space="preserve">This solution can scale to handle a growing number of packages by utilizing the dynamic resizing capability of the hash table. However, the quadratic time complexity of the Nearest Neighbor alogrithm may become a bottleneck for very large numbers of packages.</w:t>
       </w:r>
     </w:p>
     <w:p>
@@ -1156,7 +1096,7 @@
           <w:sz w:val="26"/>
           <w:shd w:fill="auto" w:val="clear"/>
         </w:rPr>
-        <w:t xml:space="preserve">5. Maintenance and Efficiency</w:t>
+        <w:t xml:space="preserve">3b. Space Complexity</w:t>
       </w:r>
     </w:p>
     <w:p>
@@ -1182,13 +1122,26 @@
       <w:r>
         <w:rPr>
           <w:rFonts w:ascii="Verdana" w:hAnsi="Verdana" w:cs="Verdana" w:eastAsia="Verdana"/>
-          <w:color w:val="000000"/>
-          <w:spacing w:val="0"/>
-          <w:position w:val="0"/>
-          <w:sz w:val="20"/>
-          <w:shd w:fill="auto" w:val="clear"/>
-        </w:rPr>
-        <w:t xml:space="preserve">Modular design with separate classes for Packages, Trucks, and the Routing algorithm.</w:t>
+          <w:b/>
+          <w:color w:val="000000"/>
+          <w:spacing w:val="0"/>
+          <w:position w:val="0"/>
+          <w:sz w:val="20"/>
+          <w:u w:val="single"/>
+          <w:shd w:fill="auto" w:val="clear"/>
+        </w:rPr>
+        <w:t xml:space="preserve">Hash Table:</w:t>
+      </w:r>
+      <w:r>
+        <w:rPr>
+          <w:rFonts w:ascii="Verdana" w:hAnsi="Verdana" w:cs="Verdana" w:eastAsia="Verdana"/>
+          <w:color w:val="000000"/>
+          <w:spacing w:val="0"/>
+          <w:position w:val="0"/>
+          <w:sz w:val="20"/>
+          <w:shd w:fill="auto" w:val="clear"/>
+        </w:rPr>
+        <w:t xml:space="preserve"> O(n) space, where n is the number of packages</w:t>
       </w:r>
     </w:p>
     <w:p>
@@ -1214,13 +1167,26 @@
       <w:r>
         <w:rPr>
           <w:rFonts w:ascii="Verdana" w:hAnsi="Verdana" w:cs="Verdana" w:eastAsia="Verdana"/>
-          <w:color w:val="000000"/>
-          <w:spacing w:val="0"/>
-          <w:position w:val="0"/>
-          <w:sz w:val="20"/>
-          <w:shd w:fill="auto" w:val="clear"/>
-        </w:rPr>
-        <w:t xml:space="preserve">Use of object-oriented programming for easy maintenance and extensibility.</w:t>
+          <w:b/>
+          <w:color w:val="000000"/>
+          <w:spacing w:val="0"/>
+          <w:position w:val="0"/>
+          <w:sz w:val="20"/>
+          <w:u w:val="single"/>
+          <w:shd w:fill="auto" w:val="clear"/>
+        </w:rPr>
+        <w:t xml:space="preserve">Nearest Neighbor Algorithm:</w:t>
+      </w:r>
+      <w:r>
+        <w:rPr>
+          <w:rFonts w:ascii="Verdana" w:hAnsi="Verdana" w:cs="Verdana" w:eastAsia="Verdana"/>
+          <w:color w:val="000000"/>
+          <w:spacing w:val="0"/>
+          <w:position w:val="0"/>
+          <w:sz w:val="20"/>
+          <w:shd w:fill="auto" w:val="clear"/>
+        </w:rPr>
+        <w:t xml:space="preserve"> O(n) space for storing the route and unvisited locations</w:t>
       </w:r>
     </w:p>
     <w:p>
@@ -1246,26 +1212,218 @@
       <w:r>
         <w:rPr>
           <w:rFonts w:ascii="Verdana" w:hAnsi="Verdana" w:cs="Verdana" w:eastAsia="Verdana"/>
-          <w:color w:val="000000"/>
-          <w:spacing w:val="0"/>
-          <w:position w:val="0"/>
-          <w:sz w:val="20"/>
-          <w:shd w:fill="auto" w:val="clear"/>
-        </w:rPr>
-        <w:t xml:space="preserve">Well commented code to explain logic and design decisions.</w:t>
-      </w:r>
-    </w:p>
-    <w:p>
-      <w:pPr>
-        <w:spacing w:before="0" w:after="0" w:line="240"/>
-        <w:ind w:right="0" w:left="0" w:firstLine="0"/>
-        <w:jc w:val="left"/>
-        <w:rPr>
-          <w:rFonts w:ascii="Verdana" w:hAnsi="Verdana" w:cs="Verdana" w:eastAsia="Verdana"/>
-          <w:color w:val="000000"/>
-          <w:spacing w:val="0"/>
-          <w:position w:val="0"/>
-          <w:sz w:val="20"/>
+          <w:b/>
+          <w:color w:val="000000"/>
+          <w:spacing w:val="0"/>
+          <w:position w:val="0"/>
+          <w:sz w:val="20"/>
+          <w:u w:val="single"/>
+          <w:shd w:fill="auto" w:val="clear"/>
+        </w:rPr>
+        <w:t xml:space="preserve">Overall Program:</w:t>
+      </w:r>
+      <w:r>
+        <w:rPr>
+          <w:rFonts w:ascii="Verdana" w:hAnsi="Verdana" w:cs="Verdana" w:eastAsia="Verdana"/>
+          <w:color w:val="000000"/>
+          <w:spacing w:val="0"/>
+          <w:position w:val="0"/>
+          <w:sz w:val="20"/>
+          <w:shd w:fill="auto" w:val="clear"/>
+        </w:rPr>
+        <w:t xml:space="preserve"> O(n) space complexity</w:t>
+      </w:r>
+    </w:p>
+    <w:p>
+      <w:pPr>
+        <w:spacing w:before="0" w:after="0" w:line="240"/>
+        <w:ind w:right="0" w:left="0" w:firstLine="0"/>
+        <w:jc w:val="left"/>
+        <w:rPr>
+          <w:rFonts w:ascii="Verdana" w:hAnsi="Verdana" w:cs="Verdana" w:eastAsia="Verdana"/>
+          <w:color w:val="000000"/>
+          <w:spacing w:val="0"/>
+          <w:position w:val="0"/>
+          <w:sz w:val="20"/>
+          <w:shd w:fill="auto" w:val="clear"/>
+        </w:rPr>
+      </w:pPr>
+    </w:p>
+    <w:p>
+      <w:pPr>
+        <w:spacing w:before="0" w:after="0" w:line="240"/>
+        <w:ind w:right="0" w:left="0" w:firstLine="0"/>
+        <w:jc w:val="left"/>
+        <w:rPr>
+          <w:rFonts w:ascii="Verdana" w:hAnsi="Verdana" w:cs="Verdana" w:eastAsia="Verdana"/>
+          <w:color w:val="000000"/>
+          <w:spacing w:val="0"/>
+          <w:position w:val="0"/>
+          <w:sz w:val="20"/>
+          <w:shd w:fill="auto" w:val="clear"/>
+        </w:rPr>
+      </w:pPr>
+      <w:r>
+        <w:rPr>
+          <w:rFonts w:ascii="Libre Baskerville" w:hAnsi="Libre Baskerville" w:cs="Libre Baskerville" w:eastAsia="Libre Baskerville"/>
+          <w:color w:val="2E74B5"/>
+          <w:spacing w:val="0"/>
+          <w:position w:val="0"/>
+          <w:sz w:val="26"/>
+          <w:shd w:fill="auto" w:val="clear"/>
+        </w:rPr>
+        <w:t xml:space="preserve">3b. Space-Time Analysis</w:t>
+      </w:r>
+    </w:p>
+    <w:p>
+      <w:pPr>
+        <w:spacing w:before="0" w:after="0" w:line="240"/>
+        <w:ind w:right="0" w:left="0" w:firstLine="0"/>
+        <w:jc w:val="left"/>
+        <w:rPr>
+          <w:rFonts w:ascii="Verdana" w:hAnsi="Verdana" w:cs="Verdana" w:eastAsia="Verdana"/>
+          <w:color w:val="000000"/>
+          <w:spacing w:val="0"/>
+          <w:position w:val="0"/>
+          <w:sz w:val="20"/>
+          <w:shd w:fill="auto" w:val="clear"/>
+        </w:rPr>
+      </w:pPr>
+      <w:r>
+        <w:rPr>
+          <w:rFonts w:ascii="Verdana" w:hAnsi="Verdana" w:cs="Verdana" w:eastAsia="Verdana"/>
+          <w:color w:val="000000"/>
+          <w:spacing w:val="0"/>
+          <w:position w:val="0"/>
+          <w:sz w:val="20"/>
+          <w:shd w:fill="auto" w:val="clear"/>
+        </w:rPr>
+        <w:t xml:space="preserve">The space complexity of the program is primarily determined by the data structures used to store package information and the algorithm's working memory. The hash table storing package data will require O(n) space, where n is the number of packages. The Nearest Neighbor algorithm uses additional space for maintaining the list of unvisited locations and the current route, both of which are O(n) in the worst case.</w:t>
+      </w:r>
+    </w:p>
+    <w:p>
+      <w:pPr>
+        <w:spacing w:before="0" w:after="0" w:line="240"/>
+        <w:ind w:right="0" w:left="0" w:firstLine="0"/>
+        <w:jc w:val="left"/>
+        <w:rPr>
+          <w:rFonts w:ascii="Verdana" w:hAnsi="Verdana" w:cs="Verdana" w:eastAsia="Verdana"/>
+          <w:color w:val="000000"/>
+          <w:spacing w:val="0"/>
+          <w:position w:val="0"/>
+          <w:sz w:val="20"/>
+          <w:shd w:fill="auto" w:val="clear"/>
+        </w:rPr>
+      </w:pPr>
+    </w:p>
+    <w:p>
+      <w:pPr>
+        <w:spacing w:before="0" w:after="0" w:line="240"/>
+        <w:ind w:right="0" w:left="0" w:firstLine="0"/>
+        <w:jc w:val="left"/>
+        <w:rPr>
+          <w:rFonts w:ascii="Verdana" w:hAnsi="Verdana" w:cs="Verdana" w:eastAsia="Verdana"/>
+          <w:b/>
+          <w:color w:val="000000"/>
+          <w:spacing w:val="0"/>
+          <w:position w:val="0"/>
+          <w:sz w:val="20"/>
+          <w:u w:val="single"/>
+          <w:shd w:fill="auto" w:val="clear"/>
+        </w:rPr>
+      </w:pPr>
+      <w:r>
+        <w:rPr>
+          <w:rFonts w:ascii="Verdana" w:hAnsi="Verdana" w:cs="Verdana" w:eastAsia="Verdana"/>
+          <w:color w:val="000000"/>
+          <w:spacing w:val="0"/>
+          <w:position w:val="0"/>
+          <w:sz w:val="20"/>
+          <w:shd w:fill="auto" w:val="clear"/>
+        </w:rPr>
+        <w:t xml:space="preserve">While the time complexity is quadratic due to the Nearest Neighbor algorithm, the space complexity remains linear, making the program relatively memory-efficient even as the number of packages increases. However, it's important to note that the quadratic time complexity may become a performance bottleneck for very large datasets.</w:t>
+      </w:r>
+    </w:p>
+    <w:p>
+      <w:pPr>
+        <w:spacing w:before="0" w:after="0" w:line="240"/>
+        <w:ind w:right="0" w:left="0" w:firstLine="0"/>
+        <w:jc w:val="left"/>
+        <w:rPr>
+          <w:rFonts w:ascii="Verdana" w:hAnsi="Verdana" w:cs="Verdana" w:eastAsia="Verdana"/>
+          <w:b/>
+          <w:color w:val="000000"/>
+          <w:spacing w:val="0"/>
+          <w:position w:val="0"/>
+          <w:sz w:val="20"/>
+          <w:u w:val="single"/>
+          <w:shd w:fill="auto" w:val="clear"/>
+        </w:rPr>
+      </w:pPr>
+    </w:p>
+    <w:p>
+      <w:pPr>
+        <w:spacing w:before="0" w:after="0" w:line="240"/>
+        <w:ind w:right="0" w:left="0" w:firstLine="0"/>
+        <w:jc w:val="left"/>
+        <w:rPr>
+          <w:rFonts w:ascii="Libre Baskerville" w:hAnsi="Libre Baskerville" w:cs="Libre Baskerville" w:eastAsia="Libre Baskerville"/>
+          <w:color w:val="2E74B5"/>
+          <w:spacing w:val="0"/>
+          <w:position w:val="0"/>
+          <w:sz w:val="26"/>
+          <w:shd w:fill="auto" w:val="clear"/>
+        </w:rPr>
+      </w:pPr>
+      <w:r>
+        <w:rPr>
+          <w:rFonts w:ascii="Libre Baskerville" w:hAnsi="Libre Baskerville" w:cs="Libre Baskerville" w:eastAsia="Libre Baskerville"/>
+          <w:color w:val="2E74B5"/>
+          <w:spacing w:val="0"/>
+          <w:position w:val="0"/>
+          <w:sz w:val="26"/>
+          <w:shd w:fill="auto" w:val="clear"/>
+        </w:rPr>
+        <w:t xml:space="preserve">4. Scalability</w:t>
+      </w:r>
+    </w:p>
+    <w:p>
+      <w:pPr>
+        <w:spacing w:before="0" w:after="0" w:line="240"/>
+        <w:ind w:right="0" w:left="0" w:firstLine="0"/>
+        <w:jc w:val="left"/>
+        <w:rPr>
+          <w:rFonts w:ascii="Verdana" w:hAnsi="Verdana" w:cs="Verdana" w:eastAsia="Verdana"/>
+          <w:color w:val="auto"/>
+          <w:spacing w:val="0"/>
+          <w:position w:val="0"/>
+          <w:sz w:val="22"/>
+          <w:shd w:fill="auto" w:val="clear"/>
+        </w:rPr>
+      </w:pPr>
+      <w:r>
+        <w:rPr>
+          <w:rFonts w:ascii="Verdana" w:hAnsi="Verdana" w:cs="Verdana" w:eastAsia="Verdana"/>
+          <w:color w:val="000000"/>
+          <w:spacing w:val="0"/>
+          <w:position w:val="0"/>
+          <w:sz w:val="20"/>
+          <w:shd w:fill="auto" w:val="clear"/>
+        </w:rPr>
+        <w:t xml:space="preserve">This solution can scale to handle a growing number of packages by utilizing the dynamic resizing capability of the hash table. However, the quadratic time complexity of the Nearest Neighbor alogrithm may become a bottleneck for very large numbers of packages.</w:t>
+      </w:r>
+    </w:p>
+    <w:p>
+      <w:pPr>
+        <w:spacing w:before="0" w:after="0" w:line="240"/>
+        <w:ind w:right="0" w:left="0" w:firstLine="0"/>
+        <w:jc w:val="left"/>
+        <w:rPr>
+          <w:rFonts w:ascii="Verdana" w:hAnsi="Verdana" w:cs="Verdana" w:eastAsia="Verdana"/>
+          <w:color w:val="auto"/>
+          <w:spacing w:val="0"/>
+          <w:position w:val="0"/>
+          <w:sz w:val="22"/>
           <w:shd w:fill="auto" w:val="clear"/>
         </w:rPr>
       </w:pPr>
@@ -1295,14 +1453,14 @@
           <w:sz w:val="26"/>
           <w:shd w:fill="auto" w:val="clear"/>
         </w:rPr>
-        <w:t xml:space="preserve">6. Hash Table Strengths and Weaknesses</w:t>
+        <w:t xml:space="preserve">5. Maintenance and Efficiency</w:t>
       </w:r>
     </w:p>
     <w:p>
       <w:pPr>
         <w:numPr>
           <w:ilvl w:val="0"/>
-          <w:numId w:val="28"/>
+          <w:numId w:val="29"/>
         </w:numPr>
         <w:spacing w:before="0" w:after="0" w:line="240"/>
         <w:ind w:right="0" w:left="360" w:hanging="360"/>
@@ -1321,69 +1479,77 @@
       <w:r>
         <w:rPr>
           <w:rFonts w:ascii="Verdana" w:hAnsi="Verdana" w:cs="Verdana" w:eastAsia="Verdana"/>
-          <w:b/>
-          <w:color w:val="000000"/>
-          <w:spacing w:val="0"/>
-          <w:position w:val="0"/>
-          <w:sz w:val="20"/>
-          <w:u w:val="single"/>
-          <w:shd w:fill="auto" w:val="clear"/>
-        </w:rPr>
-        <w:t xml:space="preserve">Strengths:</w:t>
-      </w:r>
-      <w:r>
-        <w:rPr>
-          <w:rFonts w:ascii="Verdana" w:hAnsi="Verdana" w:cs="Verdana" w:eastAsia="Verdana"/>
-          <w:color w:val="000000"/>
-          <w:spacing w:val="0"/>
-          <w:position w:val="0"/>
-          <w:sz w:val="20"/>
-          <w:shd w:fill="auto" w:val="clear"/>
-        </w:rPr>
-        <w:t xml:space="preserve"> O(1) average time complexity for operations. Able to be dynamically resized.</w:t>
+          <w:color w:val="000000"/>
+          <w:spacing w:val="0"/>
+          <w:position w:val="0"/>
+          <w:sz w:val="20"/>
+          <w:shd w:fill="auto" w:val="clear"/>
+        </w:rPr>
+        <w:t xml:space="preserve">Modular design with separate classes for Packages, Trucks, and the Routing algorithm.</w:t>
       </w:r>
     </w:p>
     <w:p>
       <w:pPr>
         <w:numPr>
           <w:ilvl w:val="0"/>
-          <w:numId w:val="28"/>
+          <w:numId w:val="29"/>
         </w:numPr>
         <w:spacing w:before="0" w:after="0" w:line="240"/>
         <w:ind w:right="0" w:left="360" w:hanging="360"/>
         <w:jc w:val="left"/>
         <w:rPr>
           <w:rFonts w:ascii="Verdana" w:hAnsi="Verdana" w:cs="Verdana" w:eastAsia="Verdana"/>
-          <w:color w:val="auto"/>
-          <w:spacing w:val="0"/>
-          <w:position w:val="0"/>
-          <w:sz w:val="22"/>
-          <w:shd w:fill="auto" w:val="clear"/>
-        </w:rPr>
-      </w:pPr>
-      <w:r>
-        <w:rPr>
-          <w:rFonts w:ascii="Verdana" w:hAnsi="Verdana" w:cs="Verdana" w:eastAsia="Verdana"/>
-          <w:b/>
-          <w:color w:val="000000"/>
-          <w:spacing w:val="0"/>
-          <w:position w:val="0"/>
-          <w:sz w:val="20"/>
-          <w:u w:val="single"/>
-          <w:shd w:fill="auto" w:val="clear"/>
-        </w:rPr>
-        <w:t xml:space="preserve">Weaknesses:</w:t>
-      </w:r>
-      <w:r>
-        <w:rPr>
-          <w:rFonts w:ascii="Verdana" w:hAnsi="Verdana" w:cs="Verdana" w:eastAsia="Verdana"/>
-          <w:color w:val="000000"/>
-          <w:spacing w:val="0"/>
-          <w:position w:val="0"/>
-          <w:sz w:val="20"/>
-          <w:shd w:fill="auto" w:val="clear"/>
-        </w:rPr>
-        <w:t xml:space="preserve"> Porential for collisions. May have a higher memory overhead compared to other data structures.</w:t>
+          <w:b/>
+          <w:color w:val="000000"/>
+          <w:spacing w:val="0"/>
+          <w:position w:val="0"/>
+          <w:sz w:val="20"/>
+          <w:u w:val="single"/>
+          <w:shd w:fill="auto" w:val="clear"/>
+        </w:rPr>
+      </w:pPr>
+      <w:r>
+        <w:rPr>
+          <w:rFonts w:ascii="Verdana" w:hAnsi="Verdana" w:cs="Verdana" w:eastAsia="Verdana"/>
+          <w:color w:val="000000"/>
+          <w:spacing w:val="0"/>
+          <w:position w:val="0"/>
+          <w:sz w:val="20"/>
+          <w:shd w:fill="auto" w:val="clear"/>
+        </w:rPr>
+        <w:t xml:space="preserve">Use of object-oriented programming for easy maintenance and extensibility.</w:t>
+      </w:r>
+    </w:p>
+    <w:p>
+      <w:pPr>
+        <w:numPr>
+          <w:ilvl w:val="0"/>
+          <w:numId w:val="29"/>
+        </w:numPr>
+        <w:spacing w:before="0" w:after="0" w:line="240"/>
+        <w:ind w:right="0" w:left="360" w:hanging="360"/>
+        <w:jc w:val="left"/>
+        <w:rPr>
+          <w:rFonts w:ascii="Verdana" w:hAnsi="Verdana" w:cs="Verdana" w:eastAsia="Verdana"/>
+          <w:b/>
+          <w:color w:val="000000"/>
+          <w:spacing w:val="0"/>
+          <w:position w:val="0"/>
+          <w:sz w:val="20"/>
+          <w:u w:val="single"/>
+          <w:shd w:fill="auto" w:val="clear"/>
+        </w:rPr>
+      </w:pPr>
+      <w:r>
+        <w:rPr>
+          <w:rFonts w:ascii="Verdana" w:hAnsi="Verdana" w:cs="Verdana" w:eastAsia="Verdana"/>
+          <w:color w:val="000000"/>
+          <w:spacing w:val="0"/>
+          <w:position w:val="0"/>
+          <w:sz w:val="20"/>
+          <w:shd w:fill="auto" w:val="clear"/>
+        </w:rPr>
+        <w:t xml:space="preserve">Well commented code to explain logic and design decisions.</w:t>
       </w:r>
     </w:p>
     <w:p>
@@ -1426,6 +1592,137 @@
           <w:sz w:val="26"/>
           <w:shd w:fill="auto" w:val="clear"/>
         </w:rPr>
+        <w:t xml:space="preserve">6. Hash Table Strengths and Weaknesses</w:t>
+      </w:r>
+    </w:p>
+    <w:p>
+      <w:pPr>
+        <w:numPr>
+          <w:ilvl w:val="0"/>
+          <w:numId w:val="32"/>
+        </w:numPr>
+        <w:spacing w:before="0" w:after="0" w:line="240"/>
+        <w:ind w:right="0" w:left="360" w:hanging="360"/>
+        <w:jc w:val="left"/>
+        <w:rPr>
+          <w:rFonts w:ascii="Verdana" w:hAnsi="Verdana" w:cs="Verdana" w:eastAsia="Verdana"/>
+          <w:b/>
+          <w:color w:val="000000"/>
+          <w:spacing w:val="0"/>
+          <w:position w:val="0"/>
+          <w:sz w:val="20"/>
+          <w:u w:val="single"/>
+          <w:shd w:fill="auto" w:val="clear"/>
+        </w:rPr>
+      </w:pPr>
+      <w:r>
+        <w:rPr>
+          <w:rFonts w:ascii="Verdana" w:hAnsi="Verdana" w:cs="Verdana" w:eastAsia="Verdana"/>
+          <w:b/>
+          <w:color w:val="000000"/>
+          <w:spacing w:val="0"/>
+          <w:position w:val="0"/>
+          <w:sz w:val="20"/>
+          <w:u w:val="single"/>
+          <w:shd w:fill="auto" w:val="clear"/>
+        </w:rPr>
+        <w:t xml:space="preserve">Strengths:</w:t>
+      </w:r>
+      <w:r>
+        <w:rPr>
+          <w:rFonts w:ascii="Verdana" w:hAnsi="Verdana" w:cs="Verdana" w:eastAsia="Verdana"/>
+          <w:color w:val="000000"/>
+          <w:spacing w:val="0"/>
+          <w:position w:val="0"/>
+          <w:sz w:val="20"/>
+          <w:shd w:fill="auto" w:val="clear"/>
+        </w:rPr>
+        <w:t xml:space="preserve"> O(1) average time complexity for operations. Able to be dynamically resized.</w:t>
+      </w:r>
+    </w:p>
+    <w:p>
+      <w:pPr>
+        <w:numPr>
+          <w:ilvl w:val="0"/>
+          <w:numId w:val="32"/>
+        </w:numPr>
+        <w:spacing w:before="0" w:after="0" w:line="240"/>
+        <w:ind w:right="0" w:left="360" w:hanging="360"/>
+        <w:jc w:val="left"/>
+        <w:rPr>
+          <w:rFonts w:ascii="Verdana" w:hAnsi="Verdana" w:cs="Verdana" w:eastAsia="Verdana"/>
+          <w:color w:val="auto"/>
+          <w:spacing w:val="0"/>
+          <w:position w:val="0"/>
+          <w:sz w:val="22"/>
+          <w:shd w:fill="auto" w:val="clear"/>
+        </w:rPr>
+      </w:pPr>
+      <w:r>
+        <w:rPr>
+          <w:rFonts w:ascii="Verdana" w:hAnsi="Verdana" w:cs="Verdana" w:eastAsia="Verdana"/>
+          <w:b/>
+          <w:color w:val="000000"/>
+          <w:spacing w:val="0"/>
+          <w:position w:val="0"/>
+          <w:sz w:val="20"/>
+          <w:u w:val="single"/>
+          <w:shd w:fill="auto" w:val="clear"/>
+        </w:rPr>
+        <w:t xml:space="preserve">Weaknesses:</w:t>
+      </w:r>
+      <w:r>
+        <w:rPr>
+          <w:rFonts w:ascii="Verdana" w:hAnsi="Verdana" w:cs="Verdana" w:eastAsia="Verdana"/>
+          <w:color w:val="000000"/>
+          <w:spacing w:val="0"/>
+          <w:position w:val="0"/>
+          <w:sz w:val="20"/>
+          <w:shd w:fill="auto" w:val="clear"/>
+        </w:rPr>
+        <w:t xml:space="preserve"> Porential for collisions. May have a higher memory overhead compared to other data structures.</w:t>
+      </w:r>
+    </w:p>
+    <w:p>
+      <w:pPr>
+        <w:spacing w:before="0" w:after="0" w:line="240"/>
+        <w:ind w:right="0" w:left="0" w:firstLine="0"/>
+        <w:jc w:val="left"/>
+        <w:rPr>
+          <w:rFonts w:ascii="Verdana" w:hAnsi="Verdana" w:cs="Verdana" w:eastAsia="Verdana"/>
+          <w:color w:val="000000"/>
+          <w:spacing w:val="0"/>
+          <w:position w:val="0"/>
+          <w:sz w:val="20"/>
+          <w:shd w:fill="auto" w:val="clear"/>
+        </w:rPr>
+      </w:pPr>
+    </w:p>
+    <w:p>
+      <w:pPr>
+        <w:keepNext w:val="true"/>
+        <w:keepLines w:val="true"/>
+        <w:spacing w:before="40" w:after="0" w:line="259"/>
+        <w:ind w:right="0" w:left="0" w:firstLine="0"/>
+        <w:jc w:val="left"/>
+        <w:rPr>
+          <w:rFonts w:ascii="Verdana" w:hAnsi="Verdana" w:cs="Verdana" w:eastAsia="Verdana"/>
+          <w:color w:val="000000"/>
+          <w:spacing w:val="0"/>
+          <w:position w:val="0"/>
+          <w:sz w:val="20"/>
+          <w:shd w:fill="auto" w:val="clear"/>
+        </w:rPr>
+      </w:pPr>
+      <w:r>
+        <w:rPr>
+          <w:rFonts w:ascii="Libre Baskerville" w:hAnsi="Libre Baskerville" w:cs="Libre Baskerville" w:eastAsia="Libre Baskerville"/>
+          <w:color w:val="2E74B5"/>
+          <w:spacing w:val="0"/>
+          <w:position w:val="0"/>
+          <w:sz w:val="26"/>
+          <w:shd w:fill="auto" w:val="clear"/>
+        </w:rPr>
         <w:t xml:space="preserve">7. Key for Efficent Delivery Mangement</w:t>
       </w:r>
     </w:p>
@@ -1454,6 +1751,121 @@
         </w:rPr>
         <w:t xml:space="preserve">The package ID should be used as the key for the hash table. It is unique for each packages, allowing for efficient lookups and updates of package information.</w:t>
       </w:r>
+    </w:p>
+    <w:p>
+      <w:pPr>
+        <w:spacing w:before="0" w:after="0" w:line="240"/>
+        <w:ind w:right="0" w:left="0" w:firstLine="0"/>
+        <w:jc w:val="left"/>
+        <w:rPr>
+          <w:rFonts w:ascii="Verdana" w:hAnsi="Verdana" w:cs="Verdana" w:eastAsia="Verdana"/>
+          <w:color w:val="000000"/>
+          <w:spacing w:val="0"/>
+          <w:position w:val="0"/>
+          <w:sz w:val="20"/>
+          <w:shd w:fill="auto" w:val="clear"/>
+        </w:rPr>
+      </w:pPr>
+    </w:p>
+    <w:p>
+      <w:pPr>
+        <w:spacing w:before="0" w:after="0" w:line="240"/>
+        <w:ind w:right="0" w:left="0" w:firstLine="0"/>
+        <w:jc w:val="left"/>
+        <w:rPr>
+          <w:rFonts w:ascii="Verdana" w:hAnsi="Verdana" w:cs="Verdana" w:eastAsia="Verdana"/>
+          <w:color w:val="000000"/>
+          <w:spacing w:val="0"/>
+          <w:position w:val="0"/>
+          <w:sz w:val="20"/>
+          <w:shd w:fill="auto" w:val="clear"/>
+        </w:rPr>
+      </w:pPr>
+    </w:p>
+    <w:p>
+      <w:pPr>
+        <w:spacing w:before="0" w:after="0" w:line="240"/>
+        <w:ind w:right="0" w:left="0" w:firstLine="0"/>
+        <w:jc w:val="left"/>
+        <w:rPr>
+          <w:rFonts w:ascii="Verdana" w:hAnsi="Verdana" w:cs="Verdana" w:eastAsia="Verdana"/>
+          <w:color w:val="000000"/>
+          <w:spacing w:val="0"/>
+          <w:position w:val="0"/>
+          <w:sz w:val="20"/>
+          <w:shd w:fill="auto" w:val="clear"/>
+        </w:rPr>
+      </w:pPr>
+      <w:r>
+        <w:rPr>
+          <w:rFonts w:ascii="Libre Baskerville" w:hAnsi="Libre Baskerville" w:cs="Libre Baskerville" w:eastAsia="Libre Baskerville"/>
+          <w:color w:val="2E74B5"/>
+          <w:spacing w:val="0"/>
+          <w:position w:val="0"/>
+          <w:sz w:val="32"/>
+          <w:shd w:fill="auto" w:val="clear"/>
+        </w:rPr>
+        <w:t xml:space="preserve">D. References</w:t>
+      </w:r>
+    </w:p>
+    <w:p>
+      <w:pPr>
+        <w:spacing w:before="0" w:after="0" w:line="240"/>
+        <w:ind w:right="0" w:left="0" w:firstLine="0"/>
+        <w:jc w:val="left"/>
+        <w:rPr>
+          <w:rFonts w:ascii="Verdana" w:hAnsi="Verdana" w:cs="Verdana" w:eastAsia="Verdana"/>
+          <w:color w:val="000000"/>
+          <w:spacing w:val="0"/>
+          <w:position w:val="0"/>
+          <w:sz w:val="20"/>
+          <w:shd w:fill="auto" w:val="clear"/>
+        </w:rPr>
+      </w:pPr>
+    </w:p>
+    <w:p>
+      <w:pPr>
+        <w:numPr>
+          <w:ilvl w:val="0"/>
+          <w:numId w:val="36"/>
+        </w:numPr>
+        <w:spacing w:before="0" w:after="0" w:line="240"/>
+        <w:ind w:right="0" w:left="360" w:hanging="360"/>
+        <w:jc w:val="left"/>
+        <w:rPr>
+          <w:rFonts w:ascii="Verdana" w:hAnsi="Verdana" w:cs="Verdana" w:eastAsia="Verdana"/>
+          <w:color w:val="000000"/>
+          <w:spacing w:val="0"/>
+          <w:position w:val="0"/>
+          <w:sz w:val="20"/>
+          <w:shd w:fill="auto" w:val="clear"/>
+        </w:rPr>
+      </w:pPr>
+      <w:r>
+        <w:rPr>
+          <w:rFonts w:ascii="Verdana" w:hAnsi="Verdana" w:cs="Verdana" w:eastAsia="Verdana"/>
+          <w:color w:val="000000"/>
+          <w:spacing w:val="0"/>
+          <w:position w:val="0"/>
+          <w:sz w:val="20"/>
+          <w:shd w:fill="auto" w:val="clear"/>
+        </w:rPr>
+        <w:t xml:space="preserve">Bian, Z.; Huang, X.; Wang, W.; Yu, C.; Boncz, P. SAHA: A String Adaptive Hash Table for Analytical Databases. Applied Sciences 2020, 10, 1915. </w:t>
+      </w:r>
+      <w:hyperlink xmlns:r="http://schemas.openxmlformats.org/officeDocument/2006/relationships" r:id="docRId0">
+        <w:r>
+          <w:rPr>
+            <w:rFonts w:ascii="Verdana" w:hAnsi="Verdana" w:cs="Verdana" w:eastAsia="Verdana"/>
+            <w:color w:val="000000"/>
+            <w:spacing w:val="0"/>
+            <w:position w:val="0"/>
+            <w:sz w:val="20"/>
+            <w:u w:val="single"/>
+            <w:shd w:fill="auto" w:val="clear"/>
+          </w:rPr>
+          <w:t xml:space="preserve">https://www.mdpi.com/2076-3417/10/6/1915</w:t>
+        </w:r>
+      </w:hyperlink>
     </w:p>
   </w:body>
 </w:document>
@@ -1489,17 +1901,37 @@
       <w:lvlText w:val="•"/>
     </w:lvl>
   </w:abstractNum>
+  <w:abstractNum w:abstractNumId="24">
+    <w:lvl w:ilvl="0">
+      <w:start w:val="1"/>
+      <w:numFmt w:val="bullet"/>
+      <w:lvlText w:val="•"/>
+    </w:lvl>
+  </w:abstractNum>
+  <w:abstractNum w:abstractNumId="1">
+    <w:lvl w:ilvl="0">
+      <w:start w:val="1"/>
+      <w:numFmt w:val="decimal"/>
+      <w:lvlText w:val="%1."/>
+    </w:lvl>
+  </w:abstractNum>
   <w:num w:numId="19">
+    <w:abstractNumId w:val="24"/>
+  </w:num>
+  <w:num w:numId="22">
     <w:abstractNumId w:val="18"/>
   </w:num>
-  <w:num w:numId="22">
+  <w:num w:numId="25">
     <w:abstractNumId w:val="12"/>
   </w:num>
-  <w:num w:numId="25">
+  <w:num w:numId="29">
     <w:abstractNumId w:val="6"/>
   </w:num>
-  <w:num w:numId="28">
+  <w:num w:numId="32">
     <w:abstractNumId w:val="0"/>
+  </w:num>
+  <w:num w:numId="36">
+    <w:abstractNumId w:val="1"/>
   </w:num>
 </w:numbering>
 </file>

</xml_diff>